<commit_message>
Updated QA doc for sprint 4
</commit_message>
<xml_diff>
--- a/QA_sprint4.docx
+++ b/QA_sprint4.docx
@@ -7,186 +7,87 @@
         <w:pStyle w:val="Title"/>
       </w:pPr>
       <w:r>
-        <w:t>Quality Assurance, Sprint 3</w:t>
-      </w:r>
-    </w:p>
-    <w:p>
-      <w:pPr>
-        <w:pStyle w:val="Heading1"/>
-      </w:pPr>
-      <w:r>
-        <w:t>Emulator Device Specification:</w:t>
-      </w:r>
-    </w:p>
-    <w:p>
-      <w:pPr>
-        <w:contextualSpacing/>
-      </w:pPr>
-      <w:r>
-        <w:t>Resolution: 1280x800</w:t>
-      </w:r>
-    </w:p>
-    <w:p>
-      <w:pPr>
-        <w:contextualSpacing/>
-      </w:pPr>
-      <w:r>
-        <w:t>CPU: Intel Atom (x86_64)</w:t>
-      </w:r>
-    </w:p>
-    <w:p>
-      <w:pPr>
-        <w:contextualSpacing/>
-      </w:pPr>
-      <w:r>
-        <w:t>Target: Android 5.1.1 - API Level 22</w:t>
-      </w:r>
-    </w:p>
-    <w:p>
-      <w:pPr>
-        <w:contextualSpacing/>
-      </w:pPr>
-      <w:r>
-        <w:t>RAM: 1536 MB</w:t>
-      </w:r>
-    </w:p>
-    <w:p>
-      <w:pPr>
-        <w:contextualSpacing/>
-      </w:pPr>
-      <w:r>
-        <w:t>SD Card: 1024 MB</w:t>
-      </w:r>
-    </w:p>
-    <w:p/>
-    <w:p>
-      <w:r>
-        <w:t>Our user uses a Samsung Tab 4 – so the specs are as close as the actual device.</w:t>
-      </w:r>
-    </w:p>
-    <w:p/>
-    <w:p>
-      <w:pPr>
-        <w:pStyle w:val="Heading1"/>
-      </w:pPr>
-      <w:r>
-        <w:t>Defects in Garden App</w:t>
-      </w:r>
-    </w:p>
-    <w:p>
-      <w:pPr>
-        <w:pStyle w:val="Heading3"/>
-      </w:pPr>
-      <w:r>
-        <w:t>Code refactoring is needed</w:t>
-      </w:r>
-    </w:p>
-    <w:p>
-      <w:pPr>
-        <w:contextualSpacing/>
-      </w:pPr>
-      <w:r>
-        <w:rPr>
-          <w:b/>
-        </w:rPr>
-        <w:t>Status</w:t>
-      </w:r>
-      <w:r>
-        <w:t xml:space="preserve">: </w:t>
-      </w:r>
-      <w:r>
-        <w:t>Open</w:t>
-      </w:r>
-    </w:p>
-    <w:p>
-      <w:pPr>
-        <w:contextualSpacing/>
-      </w:pPr>
-      <w:r>
-        <w:rPr>
-          <w:b/>
-        </w:rPr>
-        <w:t>Reproducibility</w:t>
-      </w:r>
-      <w:r>
-        <w:t xml:space="preserve">: </w:t>
-      </w:r>
-      <w:r>
-        <w:t>Always</w:t>
-      </w:r>
-    </w:p>
-    <w:p>
-      <w:pPr>
-        <w:contextualSpacing/>
-      </w:pPr>
-      <w:r>
-        <w:rPr>
-          <w:b/>
-        </w:rPr>
-        <w:t>Priority</w:t>
-      </w:r>
-      <w:r>
-        <w:t xml:space="preserve">: </w:t>
-      </w:r>
-      <w:r>
-        <w:t>Medium</w:t>
-      </w:r>
-    </w:p>
-    <w:p>
-      <w:pPr>
-        <w:contextualSpacing/>
-      </w:pPr>
-      <w:r>
-        <w:rPr>
-          <w:b/>
-        </w:rPr>
-        <w:t>Description</w:t>
-      </w:r>
-      <w:r>
-        <w:t>: Found by code review.</w:t>
-      </w:r>
-      <w:r>
-        <w:t xml:space="preserve"> Unfortunately the code</w:t>
-      </w:r>
-      <w:r>
-        <w:t xml:space="preserve"> base</w:t>
-      </w:r>
-      <w:r>
-        <w:t xml:space="preserve"> has become a </w:t>
-      </w:r>
-      <w:r>
-        <w:rPr>
-          <w:i/>
-        </w:rPr>
-        <w:t>big ball of mud</w:t>
-      </w:r>
-      <w:r>
-        <w:t xml:space="preserve">. As the deadline is approaching, many quick hacks were added. </w:t>
-      </w:r>
-      <w:r>
-        <w:t>It needs to be refactored.</w:t>
-      </w:r>
-    </w:p>
-    <w:p>
-      <w:pPr>
-        <w:contextualSpacing/>
-      </w:pPr>
-    </w:p>
-    <w:p>
-      <w:pPr>
-        <w:pStyle w:val="Heading3"/>
-      </w:pPr>
-      <w:r>
-        <w:t xml:space="preserve">Drawing the background </w:t>
-      </w:r>
-      <w:r>
-        <w:t>caused out of memory exceptions</w:t>
+        <w:t xml:space="preserve">Quality Assurance, Sprint </w:t>
+      </w:r>
+      <w:r>
+        <w:t>4</w:t>
       </w:r>
       <w:bookmarkStart w:id="0" w:name="_GoBack"/>
       <w:bookmarkEnd w:id="0"/>
     </w:p>
     <w:p>
       <w:pPr>
+        <w:pStyle w:val="Heading1"/>
+      </w:pPr>
+      <w:r>
+        <w:t>Emulator Device Specification:</w:t>
+      </w:r>
+    </w:p>
+    <w:p>
+      <w:pPr>
+        <w:contextualSpacing/>
+      </w:pPr>
+      <w:r>
+        <w:t>Resolution: 1280x800</w:t>
+      </w:r>
+    </w:p>
+    <w:p>
+      <w:pPr>
+        <w:contextualSpacing/>
+      </w:pPr>
+      <w:r>
+        <w:t>CPU: Intel Atom (x86_64)</w:t>
+      </w:r>
+    </w:p>
+    <w:p>
+      <w:pPr>
+        <w:contextualSpacing/>
+      </w:pPr>
+      <w:r>
+        <w:t>Target: Android 5.1.1 - API Level 22</w:t>
+      </w:r>
+    </w:p>
+    <w:p>
+      <w:pPr>
+        <w:contextualSpacing/>
+      </w:pPr>
+      <w:r>
+        <w:t>RAM: 1536 MB</w:t>
+      </w:r>
+    </w:p>
+    <w:p>
+      <w:pPr>
+        <w:contextualSpacing/>
+      </w:pPr>
+      <w:r>
+        <w:t>SD Card: 1024 MB</w:t>
+      </w:r>
+    </w:p>
+    <w:p/>
+    <w:p>
+      <w:r>
+        <w:t>Our user uses a Samsung Tab 4 – so the specs are as close as the actual device.</w:t>
+      </w:r>
+    </w:p>
+    <w:p/>
+    <w:p>
+      <w:pPr>
+        <w:pStyle w:val="Heading1"/>
+      </w:pPr>
+      <w:r>
+        <w:t>Defects in Garden App</w:t>
+      </w:r>
+    </w:p>
+    <w:p>
+      <w:pPr>
+        <w:pStyle w:val="Heading3"/>
+      </w:pPr>
+      <w:r>
+        <w:t>Code refactoring is needed</w:t>
+      </w:r>
+    </w:p>
+    <w:p>
+      <w:pPr>
         <w:contextualSpacing/>
       </w:pPr>
       <w:r>
@@ -199,6 +100,99 @@
         <w:t xml:space="preserve">: </w:t>
       </w:r>
       <w:r>
+        <w:t>Open</w:t>
+      </w:r>
+    </w:p>
+    <w:p>
+      <w:pPr>
+        <w:contextualSpacing/>
+      </w:pPr>
+      <w:r>
+        <w:rPr>
+          <w:b/>
+        </w:rPr>
+        <w:t>Reproducibility</w:t>
+      </w:r>
+      <w:r>
+        <w:t>: Always</w:t>
+      </w:r>
+    </w:p>
+    <w:p>
+      <w:pPr>
+        <w:contextualSpacing/>
+      </w:pPr>
+      <w:r>
+        <w:rPr>
+          <w:b/>
+        </w:rPr>
+        <w:t>Priority</w:t>
+      </w:r>
+      <w:r>
+        <w:t>: Medium</w:t>
+      </w:r>
+    </w:p>
+    <w:p>
+      <w:pPr>
+        <w:contextualSpacing/>
+      </w:pPr>
+      <w:r>
+        <w:rPr>
+          <w:b/>
+        </w:rPr>
+        <w:t>Description</w:t>
+      </w:r>
+      <w:r>
+        <w:t>: Found by code review. Unfortunately the code</w:t>
+      </w:r>
+      <w:r>
+        <w:t xml:space="preserve"> base</w:t>
+      </w:r>
+      <w:r>
+        <w:t xml:space="preserve"> has become a </w:t>
+      </w:r>
+      <w:r>
+        <w:rPr>
+          <w:i/>
+        </w:rPr>
+        <w:t>big ball of mud</w:t>
+      </w:r>
+      <w:r>
+        <w:t xml:space="preserve">. As the deadline is approaching, many quick hacks were added. </w:t>
+      </w:r>
+      <w:r>
+        <w:t>It needs to be refactored.</w:t>
+      </w:r>
+    </w:p>
+    <w:p>
+      <w:pPr>
+        <w:contextualSpacing/>
+      </w:pPr>
+    </w:p>
+    <w:p>
+      <w:pPr>
+        <w:pStyle w:val="Heading3"/>
+      </w:pPr>
+      <w:r>
+        <w:t xml:space="preserve">Drawing the background </w:t>
+      </w:r>
+      <w:r>
+        <w:t>caused out of memory exceptions</w:t>
+      </w:r>
+    </w:p>
+    <w:p>
+      <w:pPr>
+        <w:contextualSpacing/>
+      </w:pPr>
+      <w:r>
+        <w:rPr>
+          <w:b/>
+        </w:rPr>
+        <w:t>Status</w:t>
+      </w:r>
+      <w:r>
+        <w:t xml:space="preserve">: </w:t>
+      </w:r>
+      <w:r>
         <w:t>Fixed</w:t>
       </w:r>
     </w:p>
@@ -364,28 +358,7 @@
         <w:t>F</w:t>
       </w:r>
       <w:r>
-        <w:t xml:space="preserve">ixed it by creating a new drawing thread if the thread was in the Terminated state when the </w:t>
-      </w:r>
-      <w:proofErr w:type="spellStart"/>
-      <w:r>
-        <w:t>GardenView</w:t>
-      </w:r>
-      <w:proofErr w:type="spellEnd"/>
-      <w:r>
-        <w:t xml:space="preserve"> </w:t>
-      </w:r>
-      <w:proofErr w:type="spellStart"/>
-      <w:proofErr w:type="gramStart"/>
-      <w:r>
-        <w:t>surfaceCreated</w:t>
-      </w:r>
-      <w:proofErr w:type="spellEnd"/>
-      <w:r>
-        <w:t>(</w:t>
-      </w:r>
-      <w:proofErr w:type="gramEnd"/>
-      <w:r>
-        <w:t>) method was called</w:t>
+        <w:t>ixed it by creating a new drawing thread if the thread was in the Terminated state when the GardenView surfaceCreated() method was called</w:t>
       </w:r>
       <w:r>
         <w:t>.</w:t>
@@ -456,10 +429,106 @@
         <w:t>Priority</w:t>
       </w:r>
       <w:r>
+        <w:t>: High</w:t>
+      </w:r>
+    </w:p>
+    <w:p>
+      <w:pPr>
+        <w:contextualSpacing/>
+      </w:pPr>
+      <w:r>
+        <w:rPr>
+          <w:b/>
+        </w:rPr>
+        <w:t>Description</w:t>
+      </w:r>
+      <w:r>
+        <w:t xml:space="preserve">: Found by manual testing on emulator. App stops working on start. Fixed by replacing the hard-coded garden </w:t>
+      </w:r>
+      <w:r>
+        <w:t xml:space="preserve">format </w:t>
+      </w:r>
+      <w:r>
+        <w:t xml:space="preserve">string with </w:t>
+      </w:r>
+      <w:r>
+        <w:t>code to generate the garden</w:t>
+      </w:r>
+      <w:r>
+        <w:t>.</w:t>
+      </w:r>
+      <w:r>
+        <w:t xml:space="preserve"> </w:t>
+      </w:r>
+    </w:p>
+    <w:p>
+      <w:pPr>
+        <w:contextualSpacing/>
+      </w:pPr>
+    </w:p>
+    <w:p>
+      <w:pPr>
+        <w:pStyle w:val="Heading3"/>
+      </w:pPr>
+      <w:r>
+        <w:t xml:space="preserve">Moving an existing plant around in the garden </w:t>
+      </w:r>
+      <w:r>
+        <w:t>does not save</w:t>
+      </w:r>
+      <w:r>
+        <w:t xml:space="preserve"> the new position</w:t>
+      </w:r>
+    </w:p>
+    <w:p>
+      <w:pPr>
+        <w:contextualSpacing/>
+        <w:rPr>
+          <w:shd w:val="pct15" w:color="auto" w:fill="FFFFFF"/>
+        </w:rPr>
+      </w:pPr>
+      <w:r>
+        <w:rPr>
+          <w:b/>
+        </w:rPr>
+        <w:t>Status</w:t>
+      </w:r>
+      <w:r>
         <w:t xml:space="preserve">: </w:t>
       </w:r>
       <w:r>
-        <w:t>High</w:t>
+        <w:t>Fixed</w:t>
+      </w:r>
+    </w:p>
+    <w:p>
+      <w:pPr>
+        <w:contextualSpacing/>
+      </w:pPr>
+      <w:r>
+        <w:rPr>
+          <w:b/>
+        </w:rPr>
+        <w:t>Reproducibility</w:t>
+      </w:r>
+      <w:r>
+        <w:t>: Always</w:t>
+      </w:r>
+    </w:p>
+    <w:p>
+      <w:pPr>
+        <w:contextualSpacing/>
+        <w:rPr>
+          <w:shd w:val="pct15" w:color="auto" w:fill="FFFFFF"/>
+        </w:rPr>
+      </w:pPr>
+      <w:r>
+        <w:rPr>
+          <w:b/>
+        </w:rPr>
+        <w:t>Priority</w:t>
+      </w:r>
+      <w:r>
+        <w:t>: High</w:t>
       </w:r>
     </w:p>
     <w:p>
@@ -473,26 +542,17 @@
         <w:t>Description</w:t>
       </w:r>
       <w:r>
-        <w:t>: Found by manual testing on emulator.</w:t>
-      </w:r>
-      <w:r>
-        <w:t xml:space="preserve"> App stops working on start. Fixed by replacing the hard-coded garden </w:t>
-      </w:r>
-      <w:r>
-        <w:t xml:space="preserve">format </w:t>
-      </w:r>
-      <w:r>
-        <w:t xml:space="preserve">string with </w:t>
-      </w:r>
-      <w:r>
-        <w:t>code to generate the garden</w:t>
+        <w:t xml:space="preserve">: </w:t>
+      </w:r>
+      <w:r>
+        <w:t>Found by manual testing on emulator. To reproduce this, move an existing plant in the garden, then back out of the garden view and open the view again. The plant returns to the previous position.</w:t>
+      </w:r>
+      <w:r>
+        <w:t xml:space="preserve"> Fixed in #63</w:t>
       </w:r>
       <w:r>
         <w:t>.</w:t>
       </w:r>
-      <w:r>
-        <w:t xml:space="preserve"> </w:t>
-      </w:r>
     </w:p>
     <w:p>
       <w:pPr>
@@ -504,13 +564,19 @@
         <w:pStyle w:val="Heading3"/>
       </w:pPr>
       <w:r>
-        <w:t xml:space="preserve">Moving an existing plant around in the garden </w:t>
-      </w:r>
-      <w:r>
-        <w:t>does not save</w:t>
-      </w:r>
-      <w:r>
-        <w:t xml:space="preserve"> the new position</w:t>
+        <w:t xml:space="preserve">A circle </w:t>
+      </w:r>
+      <w:r>
+        <w:t>is</w:t>
+      </w:r>
+      <w:r>
+        <w:t xml:space="preserve"> drawn in the upper left hand corner </w:t>
+      </w:r>
+      <w:r>
+        <w:t>if user presses confirm without tapping on screen</w:t>
+      </w:r>
+      <w:r>
+        <w:t xml:space="preserve"> when adding a plant</w:t>
       </w:r>
     </w:p>
     <w:p>
@@ -561,7 +627,10 @@
         <w:t>Priority</w:t>
       </w:r>
       <w:r>
-        <w:t>: High</w:t>
+        <w:t xml:space="preserve">: </w:t>
+      </w:r>
+      <w:r>
+        <w:t>Medium</w:t>
       </w:r>
     </w:p>
     <w:p>
@@ -578,10 +647,13 @@
         <w:t xml:space="preserve">: </w:t>
       </w:r>
       <w:r>
-        <w:t>Found by manual testing on emulator. To reproduce this, move an existing plant in the garden, then back out of the garden view and open the view again. The plant returns to the previous position.</w:t>
-      </w:r>
-      <w:r>
-        <w:t xml:space="preserve"> Fixed in #63</w:t>
+        <w:t xml:space="preserve">Found by manual testing on emulator. When the user presses the confirm button when adding a plant without first select a position on screen, the plant is added to the origin of the map. </w:t>
+      </w:r>
+      <w:r>
+        <w:t>Fixed by adding code to check if a position is selected first, b</w:t>
+      </w:r>
+      <w:r>
+        <w:t>efore adding the plant to garden</w:t>
       </w:r>
       <w:r>
         <w:t>.</w:t>
@@ -597,19 +669,10 @@
         <w:pStyle w:val="Heading3"/>
       </w:pPr>
       <w:r>
-        <w:t xml:space="preserve">A circle </w:t>
-      </w:r>
-      <w:r>
-        <w:t>is</w:t>
-      </w:r>
-      <w:r>
-        <w:t xml:space="preserve"> drawn in the upper left hand corner </w:t>
-      </w:r>
-      <w:r>
-        <w:t>if user presses confirm without tapping on screen</w:t>
-      </w:r>
-      <w:r>
-        <w:t xml:space="preserve"> when adding a plant</w:t>
+        <w:t>Garden view</w:t>
+      </w:r>
+      <w:r>
+        <w:t xml:space="preserve"> appears to be in different sizes on different screen resolutions </w:t>
       </w:r>
     </w:p>
     <w:p>
@@ -663,7 +726,7 @@
         <w:t xml:space="preserve">: </w:t>
       </w:r>
       <w:r>
-        <w:t>Medium</w:t>
+        <w:t>Low</w:t>
       </w:r>
     </w:p>
     <w:p>
@@ -680,109 +743,7 @@
         <w:t xml:space="preserve">: </w:t>
       </w:r>
       <w:r>
-        <w:t xml:space="preserve">Found by manual testing on emulator. When the user presses the confirm button when adding a plant without first select a position on screen, the plant is added to the origin of the map. </w:t>
-      </w:r>
-      <w:r>
-        <w:t>Fixed by adding code to check if a position is selected first, b</w:t>
-      </w:r>
-      <w:r>
-        <w:t>efore adding the plant to garden</w:t>
-      </w:r>
-      <w:r>
-        <w:t>.</w:t>
-      </w:r>
-    </w:p>
-    <w:p>
-      <w:pPr>
-        <w:contextualSpacing/>
-      </w:pPr>
-    </w:p>
-    <w:p>
-      <w:pPr>
-        <w:pStyle w:val="Heading3"/>
-      </w:pPr>
-      <w:r>
-        <w:t>Garden view</w:t>
-      </w:r>
-      <w:r>
-        <w:t xml:space="preserve"> appears to be in different sizes on different screen resolutions</w:t>
-      </w:r>
-      <w:r>
-        <w:t xml:space="preserve"> </w:t>
-      </w:r>
-    </w:p>
-    <w:p>
-      <w:pPr>
-        <w:contextualSpacing/>
-        <w:rPr>
-          <w:shd w:val="pct15" w:color="auto" w:fill="FFFFFF"/>
-        </w:rPr>
-      </w:pPr>
-      <w:r>
-        <w:rPr>
-          <w:b/>
-        </w:rPr>
-        <w:t>Status</w:t>
-      </w:r>
-      <w:r>
-        <w:t xml:space="preserve">: </w:t>
-      </w:r>
-      <w:r>
-        <w:t>Fixed</w:t>
-      </w:r>
-    </w:p>
-    <w:p>
-      <w:pPr>
-        <w:contextualSpacing/>
-      </w:pPr>
-      <w:r>
-        <w:rPr>
-          <w:b/>
-        </w:rPr>
-        <w:t>Reproducibility</w:t>
-      </w:r>
-      <w:r>
-        <w:t>: Always</w:t>
-      </w:r>
-    </w:p>
-    <w:p>
-      <w:pPr>
-        <w:contextualSpacing/>
-        <w:rPr>
-          <w:shd w:val="pct15" w:color="auto" w:fill="FFFFFF"/>
-        </w:rPr>
-      </w:pPr>
-      <w:r>
-        <w:rPr>
-          <w:b/>
-        </w:rPr>
-        <w:t>Priority</w:t>
-      </w:r>
-      <w:r>
-        <w:t xml:space="preserve">: </w:t>
-      </w:r>
-      <w:r>
-        <w:t>Low</w:t>
-      </w:r>
-    </w:p>
-    <w:p>
-      <w:pPr>
-        <w:contextualSpacing/>
-      </w:pPr>
-      <w:r>
-        <w:rPr>
-          <w:b/>
-        </w:rPr>
-        <w:t>Description</w:t>
-      </w:r>
-      <w:r>
-        <w:t xml:space="preserve">: </w:t>
-      </w:r>
-      <w:r>
-        <w:t>Found by tapping the screen on the garden view on emulator in different resolutions</w:t>
-      </w:r>
-      <w:r>
-        <w:t>. Low priority because</w:t>
+        <w:t>Found by tapping the screen on the garden view on emulator in different resolutions. Low priority because</w:t>
       </w:r>
       <w:r>
         <w:t xml:space="preserve"> it is not in the scope of the app yet (the app is designed for 1280x800).</w:t>
@@ -1017,21 +978,11 @@
       <w:pPr>
         <w:pStyle w:val="Heading3"/>
       </w:pPr>
-      <w:proofErr w:type="spellStart"/>
-      <w:proofErr w:type="gramStart"/>
-      <w:r>
-        <w:t>Garden.</w:t>
-      </w:r>
-      <w:r>
-        <w:t>stringToGarden</w:t>
-      </w:r>
-      <w:proofErr w:type="spellEnd"/>
-      <w:r>
-        <w:t>(</w:t>
-      </w:r>
-      <w:proofErr w:type="gramEnd"/>
-      <w:r>
-        <w:t>)</w:t>
+      <w:r>
+        <w:t>Garden.stringToGarden</w:t>
+      </w:r>
+      <w:r>
+        <w:t>()</w:t>
       </w:r>
       <w:r>
         <w:t xml:space="preserve"> throws an exception when there is a negative integer in the string</w:t>
@@ -1108,29 +1059,8 @@
         <w:t xml:space="preserve">. </w:t>
       </w:r>
       <w:r>
-        <w:t xml:space="preserve">When there is a negative integer in the format string, e.g. color as </w:t>
-      </w:r>
-      <w:proofErr w:type="spellStart"/>
-      <w:r>
-        <w:t>int</w:t>
-      </w:r>
-      <w:proofErr w:type="spellEnd"/>
-      <w:r>
-        <w:t xml:space="preserve">, </w:t>
-      </w:r>
-      <w:proofErr w:type="spellStart"/>
-      <w:r>
-        <w:t>stringToGarden</w:t>
-      </w:r>
-      <w:proofErr w:type="spellEnd"/>
-      <w:r>
-        <w:t xml:space="preserve"> throws an exception. This is because the ‘-</w:t>
-      </w:r>
-      <w:proofErr w:type="gramStart"/>
-      <w:r>
-        <w:t>‘ char</w:t>
-      </w:r>
-      <w:proofErr w:type="gramEnd"/>
+        <w:t>When there is a negative integer in the format string, e.g. color as int, stringToGarden throws an exception. This is because the ‘-‘ char</w:t>
+      </w:r>
       <w:r>
         <w:t xml:space="preserve"> was used as a delimiter</w:t>
       </w:r>
@@ -1339,7 +1269,10 @@
       <w:pStyle w:val="Header"/>
     </w:pPr>
     <w:r>
-      <w:t>Sprint 3</w:t>
+      <w:t xml:space="preserve">Sprint </w:t>
+    </w:r>
+    <w:r>
+      <w:t>4</w:t>
     </w:r>
     <w:r>
       <w:tab/>

</xml_diff>